<commit_message>
Update Week 11 - External User Study.docx
</commit_message>
<xml_diff>
--- a/documents/ux-design-document/Week 11 - External User Study.docx
+++ b/documents/ux-design-document/Week 11 - External User Study.docx
@@ -1004,6 +1004,24 @@
           <w:lang w:eastAsia="ko-KR"/>
         </w:rPr>
       </w:pPr>
+      <w:r>
+        <w:rPr>
+          <w:b/>
+          <w:lang w:eastAsia="ko-KR"/>
+        </w:rPr>
+        <w:t>Answer:</w:t>
+      </w:r>
+    </w:p>
+    <w:p>
+      <w:pPr>
+        <w:tabs>
+          <w:tab w:val="left" w:pos="7050"/>
+        </w:tabs>
+        <w:rPr>
+          <w:b/>
+          <w:lang w:eastAsia="ko-KR"/>
+        </w:rPr>
+      </w:pPr>
     </w:p>
     <w:p>
       <w:pPr>
@@ -1021,16 +1039,217 @@
       <w:r>
         <w:t>Actor</w:t>
       </w:r>
-    </w:p>
-    <w:p>
-      <w:pPr>
-        <w:pStyle w:val="Heading1"/>
-      </w:pPr>
-      <w:r>
-        <w:t>Personas:</w:t>
+      <w:r>
+        <w:t xml:space="preserve"> (</w:t>
+      </w:r>
+      <w:r>
+        <w:t>Personas</w:t>
+      </w:r>
+      <w:r>
+        <w:t>)</w:t>
+      </w:r>
+      <w:r>
+        <w:t>:</w:t>
+      </w:r>
+    </w:p>
+    <w:p>
+      <w:r>
+        <w:t>1. D</w:t>
+      </w:r>
+      <w:r>
+        <w:t xml:space="preserve">emographic: </w:t>
+      </w:r>
+    </w:p>
+    <w:p>
+      <w:r>
+        <w:t xml:space="preserve">  - Customer, Personal Use, Business Use</w:t>
+      </w:r>
+    </w:p>
+    <w:p>
+      <w:r>
+        <w:t xml:space="preserve">  - 34 years old male</w:t>
+      </w:r>
+    </w:p>
+    <w:p>
+      <w:r>
+        <w:t xml:space="preserve">  - Lives in Fort Wayne, Indiana</w:t>
+      </w:r>
+    </w:p>
+    <w:p>
+      <w:r>
+        <w:t xml:space="preserve">  - Married with 2 children</w:t>
+      </w:r>
+    </w:p>
+    <w:p>
+      <w:r>
+        <w:t xml:space="preserve">  - Has 1 brother and 2 sisters</w:t>
+      </w:r>
+    </w:p>
+    <w:p>
+      <w:r>
+        <w:t xml:space="preserve">  - Own a trading company</w:t>
+      </w:r>
+    </w:p>
+    <w:p>
+      <w:r>
+        <w:t xml:space="preserve">  - Has a middle-income level &amp; a profitable business</w:t>
       </w:r>
     </w:p>
     <w:p/>
+    <w:p>
+      <w:r>
+        <w:t xml:space="preserve">2. </w:t>
+      </w:r>
+      <w:r>
+        <w:t xml:space="preserve"> Personality Traits</w:t>
+      </w:r>
+      <w:r>
+        <w:t>:</w:t>
+      </w:r>
+    </w:p>
+    <w:p>
+      <w:r>
+        <w:t xml:space="preserve">  - Purposeful</w:t>
+      </w:r>
+    </w:p>
+    <w:p>
+      <w:r>
+        <w:t xml:space="preserve">  - Self-directing</w:t>
+      </w:r>
+    </w:p>
+    <w:p>
+      <w:r>
+        <w:t xml:space="preserve">  - Resourceful</w:t>
+      </w:r>
+    </w:p>
+    <w:p>
+      <w:r>
+        <w:t xml:space="preserve">  - Procrastinator </w:t>
+      </w:r>
+    </w:p>
+    <w:p>
+      <w:r>
+        <w:t xml:space="preserve">  - Detail-oriented</w:t>
+      </w:r>
+    </w:p>
+    <w:p>
+      <w:r>
+        <w:t xml:space="preserve">  - Solid</w:t>
+      </w:r>
+    </w:p>
+    <w:p>
+      <w:r>
+        <w:t xml:space="preserve">  - Detail-oriented</w:t>
+      </w:r>
+    </w:p>
+    <w:p>
+      <w:r>
+        <w:lastRenderedPageBreak/>
+        <w:t xml:space="preserve">  - Experienced customer, has good knowledge </w:t>
+      </w:r>
+      <w:r>
+        <w:t>traveling deals</w:t>
+      </w:r>
+    </w:p>
+    <w:p>
+      <w:r>
+        <w:t xml:space="preserve">  </w:t>
+      </w:r>
+      <w:r>
+        <w:t>3.</w:t>
+      </w:r>
+      <w:r>
+        <w:t xml:space="preserve"> Summary:</w:t>
+      </w:r>
+    </w:p>
+    <w:p>
+      <w:r>
+        <w:t xml:space="preserve">    </w:t>
+      </w:r>
+    </w:p>
+    <w:p>
+      <w:r>
+        <w:t xml:space="preserve">    Peter is an experience businessman. He </w:t>
+      </w:r>
+      <w:r>
+        <w:t>pays</w:t>
+      </w:r>
+      <w:r>
+        <w:t xml:space="preserve"> high attention to details. As a busy person, Peter doesn't waste his time. He uses his phones, or computers to search</w:t>
+      </w:r>
+      <w:r>
+        <w:t xml:space="preserve"> for airline tickets</w:t>
+      </w:r>
+      <w:r>
+        <w:t xml:space="preserve"> through all sources</w:t>
+      </w:r>
+      <w:r>
+        <w:t xml:space="preserve"> </w:t>
+      </w:r>
+      <w:r>
+        <w:t>(</w:t>
+      </w:r>
+      <w:r>
+        <w:t>Kayak</w:t>
+      </w:r>
+      <w:r>
+        <w:t>,</w:t>
+      </w:r>
+      <w:r>
+        <w:t xml:space="preserve"> Expedia, Priceline…</w:t>
+      </w:r>
+      <w:r>
+        <w:t>) to find the best deal.</w:t>
+      </w:r>
+      <w:r>
+        <w:t xml:space="preserve"> On his trip</w:t>
+      </w:r>
+      <w:r>
+        <w:t xml:space="preserve">, Peter usually </w:t>
+      </w:r>
+      <w:r>
+        <w:t>navigates</w:t>
+      </w:r>
+      <w:r>
+        <w:t xml:space="preserve"> carefully and </w:t>
+      </w:r>
+      <w:r>
+        <w:t>has</w:t>
+      </w:r>
+      <w:r>
+        <w:t xml:space="preserve"> a list of </w:t>
+      </w:r>
+      <w:r>
+        <w:t>price comparisons</w:t>
+      </w:r>
+      <w:r>
+        <w:t>.</w:t>
+      </w:r>
+      <w:r>
+        <w:t xml:space="preserve"> </w:t>
+      </w:r>
+      <w:r>
+        <w:t xml:space="preserve">Peter </w:t>
+      </w:r>
+      <w:r>
+        <w:t>likes</w:t>
+      </w:r>
+      <w:r>
+        <w:t xml:space="preserve"> to go back to the business </w:t>
+      </w:r>
+      <w:r>
+        <w:t>where</w:t>
+      </w:r>
+      <w:r>
+        <w:t xml:space="preserve"> he has good </w:t>
+      </w:r>
+      <w:r>
+        <w:t>experience</w:t>
+      </w:r>
+      <w:r>
+        <w:t xml:space="preserve"> and shop there again</w:t>
+      </w:r>
+    </w:p>
     <w:p/>
     <w:p>
       <w:pPr>
@@ -1136,16 +1355,61 @@
         </w:tabs>
         <w:rPr>
           <w:rFonts w:ascii="Book Antiqua" w:hAnsi="Book Antiqua"/>
-          <w:color w:val="323537"/>
-        </w:rPr>
-      </w:pPr>
-    </w:p>
-    <w:p>
-      <w:pPr>
-        <w:pStyle w:val="Heading1"/>
-      </w:pPr>
-      <w:r>
-        <w:t>Stage 2: Decision to create</w:t>
+          <w:b/>
+          <w:bCs/>
+          <w:color w:val="323537"/>
+        </w:rPr>
+      </w:pPr>
+      <w:r>
+        <w:rPr>
+          <w:rFonts w:ascii="Book Antiqua" w:hAnsi="Book Antiqua"/>
+          <w:b/>
+          <w:bCs/>
+          <w:color w:val="323537"/>
+        </w:rPr>
+        <w:t>Scenario</w:t>
+      </w:r>
+      <w:r>
+        <w:rPr>
+          <w:rFonts w:ascii="Book Antiqua" w:hAnsi="Book Antiqua"/>
+          <w:b/>
+          <w:bCs/>
+          <w:color w:val="323537"/>
+        </w:rPr>
+        <w:t>:</w:t>
+      </w:r>
+    </w:p>
+    <w:p>
+      <w:pPr>
+        <w:pStyle w:val="ListParagraph"/>
+        <w:numPr>
+          <w:ilvl w:val="0"/>
+          <w:numId w:val="2"/>
+        </w:numPr>
+      </w:pPr>
+      <w:r>
+        <w:t xml:space="preserve">Searching for information </w:t>
+      </w:r>
+      <w:r>
+        <w:t>on</w:t>
+      </w:r>
+      <w:r>
+        <w:t xml:space="preserve"> </w:t>
+      </w:r>
+      <w:r>
+        <w:t>Expedia.com (competitor)</w:t>
+      </w:r>
+    </w:p>
+    <w:p>
+      <w:pPr>
+        <w:pStyle w:val="ListParagraph"/>
+        <w:numPr>
+          <w:ilvl w:val="0"/>
+          <w:numId w:val="2"/>
+        </w:numPr>
+      </w:pPr>
+      <w:r>
+        <w:t>Searching for an airplane ticket from Fort Wayne, Indiana to Sanjose, CA</w:t>
       </w:r>
     </w:p>
     <w:p>
@@ -1161,17 +1425,6 @@
     </w:p>
     <w:p>
       <w:pPr>
-        <w:pStyle w:val="Heading1"/>
-      </w:pPr>
-      <w:r>
-        <w:t>Stage 3: </w:t>
-      </w:r>
-      <w:r>
-        <w:t>Journey Phases</w:t>
-      </w:r>
-    </w:p>
-    <w:p>
-      <w:pPr>
         <w:tabs>
           <w:tab w:val="left" w:pos="7050"/>
         </w:tabs>
@@ -1186,9 +1439,124 @@
         <w:pStyle w:val="Heading1"/>
       </w:pPr>
       <w:r>
-        <w:lastRenderedPageBreak/>
-        <w:t>Stage 4: Creation</w:t>
-      </w:r>
+        <w:t>Stage 3: </w:t>
+      </w:r>
+      <w:r>
+        <w:t>Journey Phases</w:t>
+      </w:r>
+    </w:p>
+    <w:p/>
+    <w:p>
+      <w:r>
+        <w:t xml:space="preserve">There are 5 steps in the journey </w:t>
+      </w:r>
+      <w:r>
+        <w:t>map, in order</w:t>
+      </w:r>
+      <w:r>
+        <w:t>:</w:t>
+      </w:r>
+    </w:p>
+    <w:p>
+      <w:pPr>
+        <w:pStyle w:val="ListParagraph"/>
+        <w:numPr>
+          <w:ilvl w:val="0"/>
+          <w:numId w:val="2"/>
+        </w:numPr>
+      </w:pPr>
+      <w:r>
+        <w:t>Step 1: Define</w:t>
+      </w:r>
+    </w:p>
+    <w:p>
+      <w:pPr>
+        <w:pStyle w:val="ListParagraph"/>
+        <w:numPr>
+          <w:ilvl w:val="0"/>
+          <w:numId w:val="2"/>
+        </w:numPr>
+      </w:pPr>
+      <w:r>
+        <w:t xml:space="preserve">Step </w:t>
+      </w:r>
+      <w:r>
+        <w:t>2</w:t>
+      </w:r>
+      <w:r>
+        <w:t>:</w:t>
+      </w:r>
+      <w:r>
+        <w:t xml:space="preserve"> Compare</w:t>
+      </w:r>
+    </w:p>
+    <w:p>
+      <w:pPr>
+        <w:pStyle w:val="ListParagraph"/>
+        <w:numPr>
+          <w:ilvl w:val="0"/>
+          <w:numId w:val="2"/>
+        </w:numPr>
+      </w:pPr>
+      <w:r>
+        <w:t xml:space="preserve">Step </w:t>
+      </w:r>
+      <w:r>
+        <w:t>3</w:t>
+      </w:r>
+      <w:r>
+        <w:t>:</w:t>
+      </w:r>
+      <w:r>
+        <w:t xml:space="preserve"> Select returning flight</w:t>
+      </w:r>
+    </w:p>
+    <w:p>
+      <w:pPr>
+        <w:pStyle w:val="ListParagraph"/>
+        <w:numPr>
+          <w:ilvl w:val="0"/>
+          <w:numId w:val="2"/>
+        </w:numPr>
+      </w:pPr>
+      <w:r>
+        <w:t xml:space="preserve">Step </w:t>
+      </w:r>
+      <w:r>
+        <w:t>4</w:t>
+      </w:r>
+      <w:r>
+        <w:t>:</w:t>
+      </w:r>
+      <w:r>
+        <w:t xml:space="preserve"> Check Out</w:t>
+      </w:r>
+    </w:p>
+    <w:p>
+      <w:pPr>
+        <w:pStyle w:val="ListParagraph"/>
+        <w:numPr>
+          <w:ilvl w:val="0"/>
+          <w:numId w:val="2"/>
+        </w:numPr>
+      </w:pPr>
+      <w:r>
+        <w:t xml:space="preserve">Step </w:t>
+      </w:r>
+      <w:r>
+        <w:t>5</w:t>
+      </w:r>
+      <w:r>
+        <w:t>:</w:t>
+      </w:r>
+      <w:r>
+        <w:t xml:space="preserve"> Confirmation</w:t>
+      </w:r>
+    </w:p>
+    <w:p>
+      <w:pPr>
+        <w:pStyle w:val="ListParagraph"/>
+      </w:pPr>
     </w:p>
     <w:p>
       <w:pPr>
@@ -1200,13 +1568,141 @@
           <w:color w:val="323537"/>
         </w:rPr>
       </w:pPr>
+      <w:r>
+        <w:rPr>
+          <w:rFonts w:ascii="Book Antiqua" w:hAnsi="Book Antiqua"/>
+          <w:noProof/>
+          <w:color w:val="323537"/>
+        </w:rPr>
+        <w:lastRenderedPageBreak/>
+        <w:drawing>
+          <wp:inline distT="0" distB="0" distL="0" distR="0" wp14:anchorId="4FCB9ADA" wp14:editId="630CD1FC">
+            <wp:extent cx="8458200" cy="2728595"/>
+            <wp:effectExtent l="0" t="0" r="0" b="0"/>
+            <wp:docPr id="1" name="Picture 1" descr="Text, letter&#10;&#10;Description automatically generated"/>
+            <wp:cNvGraphicFramePr>
+              <a:graphicFrameLocks xmlns:a="http://schemas.openxmlformats.org/drawingml/2006/main" noChangeAspect="1"/>
+            </wp:cNvGraphicFramePr>
+            <a:graphic xmlns:a="http://schemas.openxmlformats.org/drawingml/2006/main">
+              <a:graphicData uri="http://schemas.openxmlformats.org/drawingml/2006/picture">
+                <pic:pic xmlns:pic="http://schemas.openxmlformats.org/drawingml/2006/picture">
+                  <pic:nvPicPr>
+                    <pic:cNvPr id="1" name="Picture 1" descr="Text, letter&#10;&#10;Description automatically generated"/>
+                    <pic:cNvPicPr/>
+                  </pic:nvPicPr>
+                  <pic:blipFill>
+                    <a:blip r:embed="rId13">
+                      <a:extLst>
+                        <a:ext uri="{28A0092B-C50C-407E-A947-70E740481C1C}">
+                          <a14:useLocalDpi xmlns:a14="http://schemas.microsoft.com/office/drawing/2010/main" val="0"/>
+                        </a:ext>
+                      </a:extLst>
+                    </a:blip>
+                    <a:stretch>
+                      <a:fillRect/>
+                    </a:stretch>
+                  </pic:blipFill>
+                  <pic:spPr>
+                    <a:xfrm>
+                      <a:off x="0" y="0"/>
+                      <a:ext cx="8458200" cy="2728595"/>
+                    </a:xfrm>
+                    <a:prstGeom prst="rect">
+                      <a:avLst/>
+                    </a:prstGeom>
+                  </pic:spPr>
+                </pic:pic>
+              </a:graphicData>
+            </a:graphic>
+          </wp:inline>
+        </w:drawing>
+      </w:r>
     </w:p>
     <w:p>
       <w:pPr>
         <w:pStyle w:val="Heading1"/>
       </w:pPr>
-      <w:r>
-        <w:t>Stage 5: Validating/disproving (continue to iterate)</w:t>
+    </w:p>
+    <w:p>
+      <w:pPr>
+        <w:pStyle w:val="Heading1"/>
+      </w:pPr>
+      <w:r>
+        <w:t>Stage 4: </w:t>
+      </w:r>
+      <w:r>
+        <w:t>Actions, Mindsets, and Emotions</w:t>
+      </w:r>
+    </w:p>
+    <w:p/>
+    <w:p>
+      <w:r>
+        <w:t xml:space="preserve">There are 5 level of rating: </w:t>
+      </w:r>
+    </w:p>
+    <w:p>
+      <w:pPr>
+        <w:pStyle w:val="ListParagraph"/>
+        <w:numPr>
+          <w:ilvl w:val="0"/>
+          <w:numId w:val="2"/>
+        </w:numPr>
+      </w:pPr>
+      <w:r>
+        <w:t>Bad (1)</w:t>
+      </w:r>
+    </w:p>
+    <w:p>
+      <w:pPr>
+        <w:pStyle w:val="ListParagraph"/>
+        <w:numPr>
+          <w:ilvl w:val="0"/>
+          <w:numId w:val="2"/>
+        </w:numPr>
+      </w:pPr>
+      <w:r>
+        <w:t>Below Average (2)</w:t>
+      </w:r>
+    </w:p>
+    <w:p>
+      <w:pPr>
+        <w:pStyle w:val="ListParagraph"/>
+        <w:numPr>
+          <w:ilvl w:val="0"/>
+          <w:numId w:val="2"/>
+        </w:numPr>
+      </w:pPr>
+      <w:r>
+        <w:t>Average (3)</w:t>
+      </w:r>
+    </w:p>
+    <w:p>
+      <w:pPr>
+        <w:pStyle w:val="ListParagraph"/>
+        <w:numPr>
+          <w:ilvl w:val="0"/>
+          <w:numId w:val="2"/>
+        </w:numPr>
+      </w:pPr>
+      <w:r>
+        <w:t>Good (4)</w:t>
+      </w:r>
+    </w:p>
+    <w:p>
+      <w:pPr>
+        <w:pStyle w:val="ListParagraph"/>
+        <w:numPr>
+          <w:ilvl w:val="0"/>
+          <w:numId w:val="2"/>
+        </w:numPr>
+      </w:pPr>
+      <w:r>
+        <w:t>Execelent (5)</w:t>
+      </w:r>
+    </w:p>
+    <w:p>
+      <w:r>
+        <w:t>Actions, mind set and emotion are declare in the chart</w:t>
       </w:r>
     </w:p>
     <w:p>
@@ -1219,6 +1715,55 @@
           <w:color w:val="323537"/>
         </w:rPr>
       </w:pPr>
+      <w:r>
+        <w:rPr>
+          <w:rFonts w:ascii="Book Antiqua" w:hAnsi="Book Antiqua"/>
+          <w:noProof/>
+          <w:color w:val="323537"/>
+        </w:rPr>
+        <w:lastRenderedPageBreak/>
+        <w:drawing>
+          <wp:inline distT="0" distB="0" distL="0" distR="0" wp14:anchorId="61962039" wp14:editId="796D15B3">
+            <wp:extent cx="8458200" cy="1720215"/>
+            <wp:effectExtent l="0" t="0" r="0" b="0"/>
+            <wp:docPr id="2" name="Picture 2" descr="Table&#10;&#10;Description automatically generated"/>
+            <wp:cNvGraphicFramePr>
+              <a:graphicFrameLocks xmlns:a="http://schemas.openxmlformats.org/drawingml/2006/main" noChangeAspect="1"/>
+            </wp:cNvGraphicFramePr>
+            <a:graphic xmlns:a="http://schemas.openxmlformats.org/drawingml/2006/main">
+              <a:graphicData uri="http://schemas.openxmlformats.org/drawingml/2006/picture">
+                <pic:pic xmlns:pic="http://schemas.openxmlformats.org/drawingml/2006/picture">
+                  <pic:nvPicPr>
+                    <pic:cNvPr id="2" name="Picture 2" descr="Table&#10;&#10;Description automatically generated"/>
+                    <pic:cNvPicPr/>
+                  </pic:nvPicPr>
+                  <pic:blipFill>
+                    <a:blip r:embed="rId14">
+                      <a:extLst>
+                        <a:ext uri="{28A0092B-C50C-407E-A947-70E740481C1C}">
+                          <a14:useLocalDpi xmlns:a14="http://schemas.microsoft.com/office/drawing/2010/main" val="0"/>
+                        </a:ext>
+                      </a:extLst>
+                    </a:blip>
+                    <a:stretch>
+                      <a:fillRect/>
+                    </a:stretch>
+                  </pic:blipFill>
+                  <pic:spPr>
+                    <a:xfrm>
+                      <a:off x="0" y="0"/>
+                      <a:ext cx="8458200" cy="1720215"/>
+                    </a:xfrm>
+                    <a:prstGeom prst="rect">
+                      <a:avLst/>
+                    </a:prstGeom>
+                  </pic:spPr>
+                </pic:pic>
+              </a:graphicData>
+            </a:graphic>
+          </wp:inline>
+        </w:drawing>
+      </w:r>
     </w:p>
     <w:p>
       <w:pPr>
@@ -1241,6 +1786,77 @@
           <w:color w:val="323537"/>
         </w:rPr>
       </w:pPr>
+      <w:r>
+        <w:rPr>
+          <w:rFonts w:ascii="Book Antiqua" w:hAnsi="Book Antiqua"/>
+          <w:noProof/>
+          <w:color w:val="323537"/>
+        </w:rPr>
+        <w:drawing>
+          <wp:inline distT="0" distB="0" distL="0" distR="0" wp14:anchorId="0789298A" wp14:editId="48AE068E">
+            <wp:extent cx="8458200" cy="3863340"/>
+            <wp:effectExtent l="0" t="0" r="0" b="3810"/>
+            <wp:docPr id="4" name="Picture 4" descr="Diagram&#10;&#10;Description automatically generated"/>
+            <wp:cNvGraphicFramePr>
+              <a:graphicFrameLocks xmlns:a="http://schemas.openxmlformats.org/drawingml/2006/main" noChangeAspect="1"/>
+            </wp:cNvGraphicFramePr>
+            <a:graphic xmlns:a="http://schemas.openxmlformats.org/drawingml/2006/main">
+              <a:graphicData uri="http://schemas.openxmlformats.org/drawingml/2006/picture">
+                <pic:pic xmlns:pic="http://schemas.openxmlformats.org/drawingml/2006/picture">
+                  <pic:nvPicPr>
+                    <pic:cNvPr id="4" name="Picture 4" descr="Diagram&#10;&#10;Description automatically generated"/>
+                    <pic:cNvPicPr/>
+                  </pic:nvPicPr>
+                  <pic:blipFill>
+                    <a:blip r:embed="rId15">
+                      <a:extLst>
+                        <a:ext uri="{28A0092B-C50C-407E-A947-70E740481C1C}">
+                          <a14:useLocalDpi xmlns:a14="http://schemas.microsoft.com/office/drawing/2010/main" val="0"/>
+                        </a:ext>
+                      </a:extLst>
+                    </a:blip>
+                    <a:stretch>
+                      <a:fillRect/>
+                    </a:stretch>
+                  </pic:blipFill>
+                  <pic:spPr>
+                    <a:xfrm>
+                      <a:off x="0" y="0"/>
+                      <a:ext cx="8458200" cy="3863340"/>
+                    </a:xfrm>
+                    <a:prstGeom prst="rect">
+                      <a:avLst/>
+                    </a:prstGeom>
+                  </pic:spPr>
+                </pic:pic>
+              </a:graphicData>
+            </a:graphic>
+          </wp:inline>
+        </w:drawing>
+      </w:r>
+    </w:p>
+    <w:p>
+      <w:pPr>
+        <w:pStyle w:val="Heading1"/>
+      </w:pPr>
+      <w:r>
+        <w:lastRenderedPageBreak/>
+        <w:t>Stage 5: </w:t>
+      </w:r>
+      <w:r>
+        <w:rPr>
+          <w:rFonts w:ascii="Book Antiqua" w:hAnsi="Book Antiqua"/>
+          <w:color w:val="323537"/>
+        </w:rPr>
+        <w:t xml:space="preserve"> </w:t>
+      </w:r>
+      <w:r>
+        <w:rPr>
+          <w:rFonts w:ascii="Book Antiqua" w:hAnsi="Book Antiqua"/>
+          <w:color w:val="323537"/>
+        </w:rPr>
+        <w:t>Oppurtunities</w:t>
+      </w:r>
     </w:p>
     <w:p>
       <w:pPr>
@@ -1252,13 +1868,6 @@
           <w:color w:val="323537"/>
         </w:rPr>
       </w:pPr>
-      <w:r>
-        <w:rPr>
-          <w:rFonts w:ascii="Book Antiqua" w:hAnsi="Book Antiqua"/>
-          <w:color w:val="323537"/>
-        </w:rPr>
-        <w:t>Entry location:</w:t>
-      </w:r>
     </w:p>
     <w:p>
       <w:pPr>
@@ -1275,46 +1884,23 @@
           <w:rFonts w:ascii="Book Antiqua" w:hAnsi="Book Antiqua"/>
           <w:color w:val="323537"/>
         </w:rPr>
-        <w:t xml:space="preserve">Should have an option for </w:t>
-      </w:r>
-      <w:r>
-        <w:rPr>
-          <w:rFonts w:ascii="Book Antiqua" w:hAnsi="Book Antiqua"/>
-          <w:color w:val="323537"/>
-        </w:rPr>
-        <w:t>accepting nearby airports for</w:t>
-      </w:r>
-      <w:r>
-        <w:rPr>
-          <w:rFonts w:ascii="Book Antiqua" w:hAnsi="Book Antiqua"/>
-          <w:color w:val="323537"/>
-        </w:rPr>
-        <w:t xml:space="preserve"> </w:t>
-      </w:r>
-      <w:r>
-        <w:rPr>
-          <w:rFonts w:ascii="Book Antiqua" w:hAnsi="Book Antiqua"/>
-          <w:color w:val="323537"/>
-        </w:rPr>
-        <w:t xml:space="preserve">starting </w:t>
-      </w:r>
-      <w:r>
-        <w:rPr>
-          <w:rFonts w:ascii="Book Antiqua" w:hAnsi="Book Antiqua"/>
-          <w:color w:val="323537"/>
-        </w:rPr>
-        <w:t>points</w:t>
-      </w:r>
-      <w:r>
-        <w:rPr>
-          <w:rFonts w:ascii="Book Antiqua" w:hAnsi="Book Antiqua"/>
-          <w:color w:val="323537"/>
-        </w:rPr>
-        <w:t xml:space="preserve"> and destinations (refer within a radius of travel). E.g., automatic recommendations for a cheaper price from nearby airports.</w:t>
-      </w:r>
-    </w:p>
-    <w:p>
-      <w:pPr>
+        <w:t>Oppurtunities</w:t>
+      </w:r>
+      <w:r>
+        <w:rPr>
+          <w:rFonts w:ascii="Book Antiqua" w:hAnsi="Book Antiqua"/>
+          <w:color w:val="323537"/>
+        </w:rPr>
+        <w:t>:</w:t>
+      </w:r>
+    </w:p>
+    <w:p>
+      <w:pPr>
+        <w:pStyle w:val="ListParagraph"/>
+        <w:numPr>
+          <w:ilvl w:val="0"/>
+          <w:numId w:val="2"/>
+        </w:numPr>
         <w:tabs>
           <w:tab w:val="left" w:pos="7050"/>
         </w:tabs>
@@ -1328,18 +1914,51 @@
           <w:rFonts w:ascii="Book Antiqua" w:hAnsi="Book Antiqua"/>
           <w:color w:val="323537"/>
         </w:rPr>
-        <w:t xml:space="preserve">Should have an option for getting a cheaper price within a flexible </w:t>
-      </w:r>
-      <w:r>
-        <w:rPr>
-          <w:rFonts w:ascii="Book Antiqua" w:hAnsi="Book Antiqua"/>
-          <w:color w:val="323537"/>
-        </w:rPr>
-        <w:t xml:space="preserve">travel time. </w:t>
-      </w:r>
-    </w:p>
-    <w:p>
-      <w:pPr>
+        <w:t xml:space="preserve">Should have an option for </w:t>
+      </w:r>
+      <w:r>
+        <w:rPr>
+          <w:rFonts w:ascii="Book Antiqua" w:hAnsi="Book Antiqua"/>
+          <w:color w:val="323537"/>
+        </w:rPr>
+        <w:t>accepting nearby airports for</w:t>
+      </w:r>
+      <w:r>
+        <w:rPr>
+          <w:rFonts w:ascii="Book Antiqua" w:hAnsi="Book Antiqua"/>
+          <w:color w:val="323537"/>
+        </w:rPr>
+        <w:t xml:space="preserve"> </w:t>
+      </w:r>
+      <w:r>
+        <w:rPr>
+          <w:rFonts w:ascii="Book Antiqua" w:hAnsi="Book Antiqua"/>
+          <w:color w:val="323537"/>
+        </w:rPr>
+        <w:t xml:space="preserve">starting </w:t>
+      </w:r>
+      <w:r>
+        <w:rPr>
+          <w:rFonts w:ascii="Book Antiqua" w:hAnsi="Book Antiqua"/>
+          <w:color w:val="323537"/>
+        </w:rPr>
+        <w:t>points</w:t>
+      </w:r>
+      <w:r>
+        <w:rPr>
+          <w:rFonts w:ascii="Book Antiqua" w:hAnsi="Book Antiqua"/>
+          <w:color w:val="323537"/>
+        </w:rPr>
+        <w:t xml:space="preserve"> and destinations (refer within a radius of travel). E.g., automatic recommendations for a cheaper price from nearby airports.</w:t>
+      </w:r>
+    </w:p>
+    <w:p>
+      <w:pPr>
+        <w:pStyle w:val="ListParagraph"/>
+        <w:numPr>
+          <w:ilvl w:val="0"/>
+          <w:numId w:val="2"/>
+        </w:numPr>
         <w:tabs>
           <w:tab w:val="left" w:pos="7050"/>
         </w:tabs>
@@ -1353,11 +1972,23 @@
           <w:rFonts w:ascii="Book Antiqua" w:hAnsi="Book Antiqua"/>
           <w:color w:val="323537"/>
         </w:rPr>
-        <w:t>Order of departing and returning need to choose in correct order t reflect the right price</w:t>
-      </w:r>
-    </w:p>
-    <w:p>
-      <w:pPr>
+        <w:t xml:space="preserve">Should have an option for getting a cheaper price within a flexible </w:t>
+      </w:r>
+      <w:r>
+        <w:rPr>
+          <w:rFonts w:ascii="Book Antiqua" w:hAnsi="Book Antiqua"/>
+          <w:color w:val="323537"/>
+        </w:rPr>
+        <w:t xml:space="preserve">travel time. </w:t>
+      </w:r>
+    </w:p>
+    <w:p>
+      <w:pPr>
+        <w:pStyle w:val="ListParagraph"/>
+        <w:numPr>
+          <w:ilvl w:val="0"/>
+          <w:numId w:val="2"/>
+        </w:numPr>
         <w:tabs>
           <w:tab w:val="left" w:pos="7050"/>
         </w:tabs>
@@ -1366,9 +1997,21 @@
           <w:color w:val="323537"/>
         </w:rPr>
       </w:pPr>
-    </w:p>
-    <w:p>
-      <w:pPr>
+      <w:r>
+        <w:rPr>
+          <w:rFonts w:ascii="Book Antiqua" w:hAnsi="Book Antiqua"/>
+          <w:color w:val="323537"/>
+        </w:rPr>
+        <w:t>Choosing date can be improved</w:t>
+      </w:r>
+    </w:p>
+    <w:p>
+      <w:pPr>
+        <w:pStyle w:val="ListParagraph"/>
+        <w:numPr>
+          <w:ilvl w:val="0"/>
+          <w:numId w:val="2"/>
+        </w:numPr>
         <w:tabs>
           <w:tab w:val="left" w:pos="7050"/>
         </w:tabs>
@@ -1382,21 +2025,7 @@
           <w:rFonts w:ascii="Book Antiqua" w:hAnsi="Book Antiqua"/>
           <w:color w:val="323537"/>
         </w:rPr>
-        <w:t>Nav</w:t>
-      </w:r>
-      <w:r>
-        <w:rPr>
-          <w:rFonts w:ascii="Book Antiqua" w:hAnsi="Book Antiqua"/>
-          <w:color w:val="323537"/>
-        </w:rPr>
-        <w:t>i</w:t>
-      </w:r>
-      <w:r>
-        <w:rPr>
-          <w:rFonts w:ascii="Book Antiqua" w:hAnsi="Book Antiqua"/>
-          <w:color w:val="323537"/>
-        </w:rPr>
-        <w:t xml:space="preserve">gate </w:t>
+        <w:t>Search engine should be improved</w:t>
       </w:r>
     </w:p>
     <w:p>
@@ -1411,7 +2040,7 @@
       </w:pPr>
     </w:p>
     <w:sectPr>
-      <w:headerReference w:type="default" r:id="rId13"/>
+      <w:headerReference w:type="default" r:id="rId16"/>
       <w:pgSz w:w="15840" w:h="12240" w:orient="landscape"/>
       <w:pgMar w:top="1440" w:right="1260" w:bottom="1260" w:left="1260" w:header="720" w:footer="720" w:gutter="0"/>
       <w:cols w:space="720"/>

</xml_diff>